<commit_message>
Update with batch norm
</commit_message>
<xml_diff>
--- a/Proposal/Proposal_Team3_Farhan Tandia_Ivan Surya H.docx
+++ b/Proposal/Proposal_Team3_Farhan Tandia_Ivan Surya H.docx
@@ -127,47 +127,25 @@
           <w:sz w:val="22"/>
           <w:szCs w:val="22"/>
         </w:rPr>
-        <w:t>This study investigates the radio signal classification for radio communications signals using Deep Neural Network (DNN). A signal is an observable change in the quantity that carries information. The ability to classify signals is an important task that h</w:t>
-      </w:r>
-      <w:r>
-        <w:rPr>
-          <w:color w:val="000000"/>
-          <w:sz w:val="22"/>
-          <w:szCs w:val="22"/>
-        </w:rPr>
-        <w:t xml:space="preserve">olds the opportunity for many different applications. In a typical RF setting, a device may need to quickly ascertain the type of signal it is receiving. Previously to classify the signal, we should decompose the signal using FT (Fourier Transform), SIFT, </w:t>
-      </w:r>
-      <w:r>
-        <w:rPr>
-          <w:color w:val="000000"/>
-          <w:sz w:val="22"/>
-          <w:szCs w:val="22"/>
-        </w:rPr>
-        <w:t>MFCC, or another handcrafting method using statistical modulation features. In the past five years, we have seen rapid disruption occurring based on the improved neural network architectures, algorithms, and optimization techniques collectively known as de</w:t>
-      </w:r>
-      <w:r>
-        <w:rPr>
-          <w:color w:val="000000"/>
-          <w:sz w:val="22"/>
-          <w:szCs w:val="22"/>
-        </w:rPr>
-        <w:t>ep learning (DL). It turns out that state of the art deep learning methods can be applied to the same problem of signal classification and shows excellent results while completely avoiding the need for difficult handcrafted feature selection. In 2017, peop</w:t>
-      </w:r>
-      <w:r>
-        <w:rPr>
-          <w:color w:val="000000"/>
-          <w:sz w:val="22"/>
-          <w:szCs w:val="22"/>
-        </w:rPr>
-        <w:t>le use ResNet as a state of the art of computer vision to classify radio communication signals. After three years, computer vision already improved a lot and many methods have become the new state of the art that we could apply for radio signal classificat</w:t>
-      </w:r>
-      <w:r>
-        <w:rPr>
-          <w:color w:val="000000"/>
-          <w:sz w:val="22"/>
-          <w:szCs w:val="22"/>
-        </w:rPr>
-        <w:t>ion. Hence, we propose a new state of the art method to better classifying radio-signal network.</w:t>
+        <w:t xml:space="preserve">This study investigates the radio signal classification for radio communications signals using Deep Neural Network (DNN). A signal is an observable change in the quantity that carries information. The ability to classify signals is an important task that holds the opportunity for many different applications. In a typical RF setting, a device may need to quickly ascertain the type of signal it is receiving. Previously to classify the signal, we should decompose the signal using FT (Fourier Transform), SIFT, MFCC, or another handcrafting method using statistical modulation features. In the past five years, we have seen rapid disruption occurring based on the improved neural network architectures, algorithms, and optimization techniques collectively known as deep learning (DL). It turns out that state of the art deep learning methods can be applied to the same problem of signal classification and shows excellent results while completely avoiding the need for difficult handcrafted feature selection. In 2017, people use </w:t>
+      </w:r>
+      <w:proofErr w:type="spellStart"/>
+      <w:r>
+        <w:rPr>
+          <w:color w:val="000000"/>
+          <w:sz w:val="22"/>
+          <w:szCs w:val="22"/>
+        </w:rPr>
+        <w:t>ResNet</w:t>
+      </w:r>
+      <w:proofErr w:type="spellEnd"/>
+      <w:r>
+        <w:rPr>
+          <w:color w:val="000000"/>
+          <w:sz w:val="22"/>
+          <w:szCs w:val="22"/>
+        </w:rPr>
+        <w:t xml:space="preserve"> as a state of the art of computer vision to classify radio communication signals. After three years, computer vision already improved a lot and many methods have become the new state of the art that we could apply for radio signal classification. Hence, we propose a new state of the art method to better classifying radio-signal network.</w:t>
       </w:r>
     </w:p>
     <w:p>
@@ -282,31 +260,7 @@
           <w:sz w:val="22"/>
           <w:szCs w:val="22"/>
         </w:rPr>
-        <w:t>For humans, it is really</w:t>
-      </w:r>
-      <w:r>
-        <w:rPr>
-          <w:color w:val="000000"/>
-          <w:sz w:val="22"/>
-          <w:szCs w:val="22"/>
-        </w:rPr>
-        <w:t xml:space="preserve"> difficult to differentiate the signal by a look at each signal with our eyes. Hence to classify those signals, humans need to extract some features first. The first method is using statistical modulation features. Using this method, we need to extract the</w:t>
-      </w:r>
-      <w:r>
-        <w:rPr>
-          <w:color w:val="000000"/>
-          <w:sz w:val="22"/>
-          <w:szCs w:val="22"/>
-        </w:rPr>
-        <w:t xml:space="preserve"> structure of the carrier, symbol timing, and symbol structure for certain modulations and then move the next step of decision criterion using the machine learning method. These methods work well and successfully provide a robust classification for the sig</w:t>
-      </w:r>
-      <w:r>
-        <w:rPr>
-          <w:color w:val="000000"/>
-          <w:sz w:val="22"/>
-          <w:szCs w:val="22"/>
-        </w:rPr>
-        <w:t>nal itself. But it still needs a lot of information to classify the signal, hence it will be difficult if the information we got is not completed or one of the information is missing.</w:t>
+        <w:t>For humans, it is really difficult to differentiate the signal by a look at each signal with our eyes. Hence to classify those signals, humans need to extract some features first. The first method is using statistical modulation features. Using this method, we need to extract the structure of the carrier, symbol timing, and symbol structure for certain modulations and then move the next step of decision criterion using the machine learning method. These methods work well and successfully provide a robust classification for the signal itself. But it still needs a lot of information to classify the signal, hence it will be difficult if the information we got is not completed or one of the information is missing.</w:t>
       </w:r>
     </w:p>
     <w:p>
@@ -321,23 +275,7 @@
           <w:szCs w:val="22"/>
         </w:rPr>
         <w:lastRenderedPageBreak/>
-        <w:t>The second method is Radio Channel Models, in this method we could model</w:t>
-      </w:r>
-      <w:r>
-        <w:rPr>
-          <w:color w:val="000000"/>
-          <w:sz w:val="22"/>
-          <w:szCs w:val="22"/>
-        </w:rPr>
-        <w:t>ing wireless based on many compact stochastic models for propagation effect. For example, we could model the carrier frequency offset (CFO), symbol rate offset (SFO), delay spread, and thermal noise. Although it is easier than the first method to make a st</w:t>
-      </w:r>
-      <w:r>
-        <w:rPr>
-          <w:color w:val="000000"/>
-          <w:sz w:val="22"/>
-          <w:szCs w:val="22"/>
-        </w:rPr>
-        <w:t>ochastic model, we still need to create the model of the signal first. We could not input the raw signal directly to our system and get the classification result.</w:t>
+        <w:t>The second method is Radio Channel Models, in this method we could modeling wireless based on many compact stochastic models for propagation effect. For example, we could model the carrier frequency offset (CFO), symbol rate offset (SFO), delay spread, and thermal noise. Although it is easier than the first method to make a stochastic model, we still need to create the model of the signal first. We could not input the raw signal directly to our system and get the classification result.</w:t>
       </w:r>
     </w:p>
     <w:p>
@@ -354,14 +292,7 @@
           <w:sz w:val="22"/>
           <w:szCs w:val="22"/>
         </w:rPr>
-        <w:t>In the past few years, deep learning models have out-paced traditional methods in computer vi</w:t>
-      </w:r>
-      <w:r>
-        <w:rPr>
-          <w:sz w:val="22"/>
-          <w:szCs w:val="22"/>
-        </w:rPr>
-        <w:t>sion that, like the current state of signal classification, involved meticulously creating hand-crafted feature extractors. Deep learning provides a hands-off approach that allows us to automatically learn important features directly off of the raw data.</w:t>
+        <w:t>In the past few years, deep learning models have out-paced traditional methods in computer vision that, like the current state of signal classification, involved meticulously creating hand-crafted feature extractors. Deep learning provides a hands-off approach that allows us to automatically learn important features directly off of the raw data.</w:t>
       </w:r>
     </w:p>
     <w:p>
@@ -378,28 +309,7 @@
           <w:sz w:val="22"/>
           <w:szCs w:val="22"/>
         </w:rPr>
-        <w:t>T</w:t>
-      </w:r>
-      <w:r>
-        <w:rPr>
-          <w:sz w:val="22"/>
-          <w:szCs w:val="22"/>
-        </w:rPr>
-        <w:t>he deep learning method relies on stochastic gradient descent to optimize large parametric neural network models. At its most simple level, the network learns a function that takes a radio signal as input and spits out a list of classification probabilitie</w:t>
-      </w:r>
-      <w:r>
-        <w:rPr>
-          <w:sz w:val="22"/>
-          <w:szCs w:val="22"/>
-        </w:rPr>
-        <w:t>s as output. The model ends up choosing the signal that has been assigned the largest probability. There is no expert feature extraction or pre-processing performed on the raw data. Instead, the network learns important features on the raw time-series data</w:t>
-      </w:r>
-      <w:r>
-        <w:rPr>
-          <w:sz w:val="22"/>
-          <w:szCs w:val="22"/>
-        </w:rPr>
-        <w:t>.</w:t>
+        <w:t>The deep learning method relies on stochastic gradient descent to optimize large parametric neural network models. At its most simple level, the network learns a function that takes a radio signal as input and spits out a list of classification probabilities as output. The model ends up choosing the signal that has been assigned the largest probability. There is no expert feature extraction or pre-processing performed on the raw data. Instead, the network learns important features on the raw time-series data.</w:t>
       </w:r>
     </w:p>
     <w:p>
@@ -485,15 +395,7 @@
           <w:sz w:val="22"/>
           <w:szCs w:val="22"/>
         </w:rPr>
-        <w:t>After 3 years, there are a lot of new state of the art in Computer Vision including new network, new optimization, and even new type of reg</w:t>
-      </w:r>
-      <w:r>
-        <w:rPr>
-          <w:color w:val="000000"/>
-          <w:sz w:val="22"/>
-          <w:szCs w:val="22"/>
-        </w:rPr>
-        <w:t>ularization. We could use this new state of the art to produce more robust and more efficient communication signal classification.</w:t>
+        <w:t>After 3 years, there are a lot of new state of the art in Computer Vision including new network, new optimization, and even new type of regularization. We could use this new state of the art to produce more robust and more efficient communication signal classification.</w:t>
       </w:r>
     </w:p>
     <w:p>
@@ -548,16 +450,9 @@
           <w:sz w:val="22"/>
           <w:szCs w:val="22"/>
         </w:rPr>
-        <w:t>We use dataset from</w:t>
-      </w:r>
-      <w:r>
-        <w:rPr>
-          <w:color w:val="000000"/>
-          <w:sz w:val="22"/>
-          <w:szCs w:val="22"/>
-        </w:rPr>
-        <w:t xml:space="preserve"> </w:t>
-      </w:r>
+        <w:t xml:space="preserve">We use dataset from </w:t>
+      </w:r>
+      <w:proofErr w:type="spellStart"/>
       <w:r>
         <w:rPr>
           <w:color w:val="000000"/>
@@ -566,29 +461,14 @@
         </w:rPr>
         <w:t>DeepSig</w:t>
       </w:r>
-      <w:r>
-        <w:rPr>
-          <w:color w:val="000000"/>
-          <w:sz w:val="22"/>
-          <w:szCs w:val="22"/>
-        </w:rPr>
-        <w:t xml:space="preserve"> that contain representation of many different kind of communication signals. This dataset contains both clean signal and noisy signal. In real life, signal always not in ideal state, we could not mimic clean signal directly for this classification,</w:t>
-      </w:r>
-      <w:r>
-        <w:rPr>
-          <w:color w:val="000000"/>
-          <w:sz w:val="22"/>
-          <w:szCs w:val="22"/>
-        </w:rPr>
-        <w:t xml:space="preserve"> because the model created from clean signal only will be difficult to recognize the signal in daily life. We need to process the datasets and make selection from the dataset also make use of the noisy signal to get representation of signal both in low SNR</w:t>
-      </w:r>
-      <w:r>
-        <w:rPr>
-          <w:color w:val="000000"/>
-          <w:sz w:val="22"/>
-          <w:szCs w:val="22"/>
-        </w:rPr>
-        <w:t xml:space="preserve"> and high SNR condition.</w:t>
+      <w:proofErr w:type="spellEnd"/>
+      <w:r>
+        <w:rPr>
+          <w:color w:val="000000"/>
+          <w:sz w:val="22"/>
+          <w:szCs w:val="22"/>
+        </w:rPr>
+        <w:t xml:space="preserve"> that contain representation of many different kind of communication signals. This dataset contains both clean signal and noisy signal. In real life, signal always not in ideal state, we could not mimic clean signal directly for this classification, because the model created from clean signal only will be difficult to recognize the signal in daily life. We need to process the datasets and make selection from the dataset also make use of the noisy signal to get representation of signal both in low SNR and high SNR condition.</w:t>
       </w:r>
     </w:p>
     <w:p>
@@ -643,15 +523,7 @@
           <w:sz w:val="22"/>
           <w:szCs w:val="22"/>
         </w:rPr>
-        <w:t>Some of the previous work still not good to classify signal in Low SNR, it means that if the noise is higher, the model will likely to be failed to d</w:t>
-      </w:r>
-      <w:r>
-        <w:rPr>
-          <w:color w:val="000000"/>
-          <w:sz w:val="22"/>
-          <w:szCs w:val="22"/>
-        </w:rPr>
-        <w:t>o the classification. With the new state of the art of computer vision, we would to improve the works, so it will possible to classify signal with high noise.</w:t>
+        <w:t>Some of the previous work still not good to classify signal in Low SNR, it means that if the noise is higher, the model will likely to be failed to do the classification. With the new state of the art of computer vision, we would to improve the works, so it will possible to classify signal with high noise.</w:t>
       </w:r>
     </w:p>
     <w:p>
@@ -684,13 +556,7 @@
         <w:rPr>
           <w:b/>
         </w:rPr>
-        <w:t>I</w:t>
-      </w:r>
-      <w:r>
-        <w:rPr>
-          <w:b/>
-        </w:rPr>
-        <w:t xml:space="preserve">II.  </w:t>
+        <w:t xml:space="preserve">III.  </w:t>
       </w:r>
       <w:r>
         <w:rPr>
@@ -891,23 +757,7 @@
           <w:sz w:val="22"/>
           <w:szCs w:val="22"/>
         </w:rPr>
-        <w:t>A clean signal will have a high SNR and a noisy sig</w:t>
-      </w:r>
-      <w:r>
-        <w:rPr>
-          <w:color w:val="000000"/>
-          <w:sz w:val="22"/>
-          <w:szCs w:val="22"/>
-        </w:rPr>
-        <w:t>nal will have a low SNR. We should be able to cl</w:t>
-      </w:r>
-      <w:r>
-        <w:rPr>
-          <w:color w:val="000000"/>
-          <w:sz w:val="22"/>
-          <w:szCs w:val="22"/>
-        </w:rPr>
-        <w:t xml:space="preserve">assify signals both in low SNR and high SNR. </w:t>
+        <w:t xml:space="preserve">A clean signal will have a high SNR and a noisy signal will have a low SNR. We should be able to classify signals both in low SNR and high SNR. </w:t>
       </w:r>
     </w:p>
     <w:p>
@@ -1003,15 +853,25 @@
           <w:sz w:val="22"/>
           <w:szCs w:val="22"/>
         </w:rPr>
-        <w:t>We use the DeepSig Radio Signal Dataset, this dataset is pretty large (18G</w:t>
-      </w:r>
-      <w:r>
-        <w:rPr>
-          <w:color w:val="000000"/>
-          <w:sz w:val="22"/>
-          <w:szCs w:val="22"/>
-        </w:rPr>
-        <w:t>B). The state-of-the-art model need around 15 hours to train.</w:t>
+        <w:t xml:space="preserve">We use the </w:t>
+      </w:r>
+      <w:proofErr w:type="spellStart"/>
+      <w:r>
+        <w:rPr>
+          <w:color w:val="000000"/>
+          <w:sz w:val="22"/>
+          <w:szCs w:val="22"/>
+        </w:rPr>
+        <w:t>DeepSig</w:t>
+      </w:r>
+      <w:proofErr w:type="spellEnd"/>
+      <w:r>
+        <w:rPr>
+          <w:color w:val="000000"/>
+          <w:sz w:val="22"/>
+          <w:szCs w:val="22"/>
+        </w:rPr>
+        <w:t xml:space="preserve"> Radio Signal Dataset, this dataset is pretty large (18GB). The state-of-the-art model need around 15 hours to train.</w:t>
       </w:r>
     </w:p>
     <w:p>
@@ -1179,32 +1039,79 @@
           <w:color w:val="333333"/>
           <w:highlight w:val="white"/>
         </w:rPr>
-        <w:t>, vol. 12, no. 1, pp. 168-179, Feb. 2018, doi: 10.1109/JSTSP.2018.2797022.</w:t>
-      </w:r>
-    </w:p>
-    <w:p>
-      <w:pPr>
-        <w:spacing w:after="120" w:line="252" w:lineRule="auto"/>
-        <w:ind w:left="960" w:hanging="510"/>
-        <w:rPr>
-          <w:color w:val="000000"/>
-        </w:rPr>
-      </w:pPr>
+        <w:t xml:space="preserve">, vol. 12, no. 1, pp. 168-179, Feb. 2018, </w:t>
+      </w:r>
+      <w:proofErr w:type="spellStart"/>
       <w:r>
         <w:rPr>
           <w:rFonts w:ascii="Arial" w:eastAsia="Arial" w:hAnsi="Arial" w:cs="Arial"/>
           <w:color w:val="333333"/>
           <w:highlight w:val="white"/>
         </w:rPr>
-        <w:t>A. J. Uppal, M. Hegarty</w:t>
-      </w:r>
+        <w:t>doi</w:t>
+      </w:r>
+      <w:proofErr w:type="spellEnd"/>
       <w:r>
         <w:rPr>
           <w:rFonts w:ascii="Arial" w:eastAsia="Arial" w:hAnsi="Arial" w:cs="Arial"/>
           <w:color w:val="333333"/>
           <w:highlight w:val="white"/>
         </w:rPr>
-        <w:t>, W. Haftel, P. A. Sallee, H. Brown Cribbs and H. H. Huang, "High-Performance Deep Learning Classification for Radio Signals," </w:t>
+        <w:t>: 10.1109/JSTSP.2018.2797022.</w:t>
+      </w:r>
+    </w:p>
+    <w:p>
+      <w:pPr>
+        <w:spacing w:after="120" w:line="252" w:lineRule="auto"/>
+        <w:ind w:left="960" w:hanging="510"/>
+        <w:rPr>
+          <w:rFonts w:ascii="Arial" w:eastAsia="Arial" w:hAnsi="Arial" w:cs="Arial"/>
+          <w:color w:val="333333"/>
+        </w:rPr>
+      </w:pPr>
+      <w:r>
+        <w:rPr>
+          <w:rFonts w:ascii="Arial" w:eastAsia="Arial" w:hAnsi="Arial" w:cs="Arial"/>
+          <w:color w:val="333333"/>
+          <w:highlight w:val="white"/>
+        </w:rPr>
+        <w:t xml:space="preserve">A. J. Uppal, M. Hegarty, W. </w:t>
+      </w:r>
+      <w:proofErr w:type="spellStart"/>
+      <w:r>
+        <w:rPr>
+          <w:rFonts w:ascii="Arial" w:eastAsia="Arial" w:hAnsi="Arial" w:cs="Arial"/>
+          <w:color w:val="333333"/>
+          <w:highlight w:val="white"/>
+        </w:rPr>
+        <w:t>Haftel</w:t>
+      </w:r>
+      <w:proofErr w:type="spellEnd"/>
+      <w:r>
+        <w:rPr>
+          <w:rFonts w:ascii="Arial" w:eastAsia="Arial" w:hAnsi="Arial" w:cs="Arial"/>
+          <w:color w:val="333333"/>
+          <w:highlight w:val="white"/>
+        </w:rPr>
+        <w:t xml:space="preserve">, P. A. </w:t>
+      </w:r>
+      <w:proofErr w:type="spellStart"/>
+      <w:r>
+        <w:rPr>
+          <w:rFonts w:ascii="Arial" w:eastAsia="Arial" w:hAnsi="Arial" w:cs="Arial"/>
+          <w:color w:val="333333"/>
+          <w:highlight w:val="white"/>
+        </w:rPr>
+        <w:t>Sallee</w:t>
+      </w:r>
+      <w:proofErr w:type="spellEnd"/>
+      <w:r>
+        <w:rPr>
+          <w:rFonts w:ascii="Arial" w:eastAsia="Arial" w:hAnsi="Arial" w:cs="Arial"/>
+          <w:color w:val="333333"/>
+          <w:highlight w:val="white"/>
+        </w:rPr>
+        <w:t>, H. Brown Cribbs and H. H. Huang, "High-Performance Deep Learning Classification for Radio Signals," </w:t>
       </w:r>
       <w:r>
         <w:rPr>
@@ -1221,15 +1128,59 @@
           <w:color w:val="333333"/>
           <w:highlight w:val="white"/>
         </w:rPr>
-        <w:t>, Pacific Grove, CA, USA, 2019, pp. 1026-1029, doi: 10.1109/IEEEC</w:t>
-      </w:r>
+        <w:t xml:space="preserve">, Pacific Grove, CA, USA, 2019, pp. 1026-1029, </w:t>
+      </w:r>
+      <w:proofErr w:type="spellStart"/>
       <w:r>
         <w:rPr>
           <w:rFonts w:ascii="Arial" w:eastAsia="Arial" w:hAnsi="Arial" w:cs="Arial"/>
           <w:color w:val="333333"/>
           <w:highlight w:val="white"/>
         </w:rPr>
-        <w:t>ONF44664.2019.9048897.</w:t>
+        <w:t>doi</w:t>
+      </w:r>
+      <w:proofErr w:type="spellEnd"/>
+      <w:r>
+        <w:rPr>
+          <w:rFonts w:ascii="Arial" w:eastAsia="Arial" w:hAnsi="Arial" w:cs="Arial"/>
+          <w:color w:val="333333"/>
+          <w:highlight w:val="white"/>
+        </w:rPr>
+        <w:t>: 10.1109/IEEECONF44664.2019.9048897.</w:t>
+      </w:r>
+    </w:p>
+    <w:p>
+      <w:pPr>
+        <w:spacing w:after="120" w:line="252" w:lineRule="auto"/>
+        <w:ind w:left="1440" w:hanging="510"/>
+        <w:rPr>
+          <w:rFonts w:ascii="Arial" w:hAnsi="Arial" w:cs="Arial"/>
+          <w:color w:val="000000"/>
+        </w:rPr>
+      </w:pPr>
+      <w:r>
+        <w:rPr>
+          <w:rFonts w:ascii="Arial" w:hAnsi="Arial" w:cs="Arial"/>
+          <w:color w:val="000000"/>
+        </w:rPr>
+        <w:lastRenderedPageBreak/>
+        <w:t xml:space="preserve">S. Huang et al., "Automatic Modulation Classification Using Compressive Convolutional Neural Network," in IEEE Access, vol. 7, pp. 79636-79643, 2019, </w:t>
+      </w:r>
+      <w:proofErr w:type="spellStart"/>
+      <w:r>
+        <w:rPr>
+          <w:rFonts w:ascii="Arial" w:hAnsi="Arial" w:cs="Arial"/>
+          <w:color w:val="000000"/>
+        </w:rPr>
+        <w:t>doi</w:t>
+      </w:r>
+      <w:proofErr w:type="spellEnd"/>
+      <w:r>
+        <w:rPr>
+          <w:rFonts w:ascii="Arial" w:hAnsi="Arial" w:cs="Arial"/>
+          <w:color w:val="000000"/>
+        </w:rPr>
+        <w:t>: 10.1109/ACCESS.2019.2921988.</w:t>
       </w:r>
     </w:p>
     <w:p>

</xml_diff>

<commit_message>
Change title on powerpoint, word, and pdf
</commit_message>
<xml_diff>
--- a/Proposal/Proposal_Team3_Farhan Tandia_Ivan Surya H.docx
+++ b/Proposal/Proposal_Team3_Farhan Tandia_Ivan Surya H.docx
@@ -17,8 +17,15 @@
     </w:p>
     <w:p>
       <w:pPr>
-        <w:spacing w:before="120" w:after="120"/>
+        <w:spacing w:after="40"/>
         <w:jc w:val="center"/>
+        <w:rPr>
+          <w:color w:val="000000"/>
+          <w:sz w:val="22"/>
+          <w:szCs w:val="22"/>
+        </w:rPr>
+      </w:pPr>
+      <w:r>
         <w:rPr>
           <w:b/>
           <w:bCs/>
@@ -26,38 +33,8 @@
           <w:sz w:val="36"/>
           <w:szCs w:val="36"/>
         </w:rPr>
-      </w:pPr>
-      <w:r>
-        <w:rPr>
-          <w:b/>
-          <w:bCs/>
-          <w:color w:val="000000"/>
-          <w:sz w:val="36"/>
-          <w:szCs w:val="36"/>
-        </w:rPr>
-        <w:t>Deep Learning-Based Radio Signal Classification</w:t>
-      </w:r>
-      <w:r>
-        <w:rPr>
-          <w:b/>
-          <w:bCs/>
-          <w:color w:val="000000"/>
-          <w:sz w:val="36"/>
-          <w:szCs w:val="36"/>
-        </w:rPr>
-        <w:t xml:space="preserve"> for Low SNR and High SNR</w:t>
-      </w:r>
-    </w:p>
-    <w:p>
-      <w:pPr>
-        <w:spacing w:after="40"/>
-        <w:jc w:val="center"/>
-        <w:rPr>
-          <w:color w:val="000000"/>
-          <w:sz w:val="22"/>
-          <w:szCs w:val="22"/>
-        </w:rPr>
-      </w:pPr>
+        <w:t>Enhanced Low SNR Radio Signal Classification using Deep Learning</w:t>
+      </w:r>
     </w:p>
     <w:p>
       <w:pPr>
@@ -240,51 +217,15 @@
           <w:sz w:val="22"/>
           <w:szCs w:val="22"/>
         </w:rPr>
-        <w:t xml:space="preserve">, people use </w:t>
-      </w:r>
-      <w:proofErr w:type="spellStart"/>
-      <w:r>
-        <w:rPr>
-          <w:color w:val="000000"/>
-          <w:sz w:val="22"/>
-          <w:szCs w:val="22"/>
-        </w:rPr>
-        <w:t>ResNet</w:t>
-      </w:r>
-      <w:proofErr w:type="spellEnd"/>
-      <w:r>
-        <w:rPr>
-          <w:color w:val="000000"/>
-          <w:sz w:val="22"/>
-          <w:szCs w:val="22"/>
-        </w:rPr>
-        <w:t xml:space="preserve"> as a state of the art of computer vision to classify radio communication signals</w:t>
-      </w:r>
-      <w:r>
-        <w:rPr>
-          <w:color w:val="000000"/>
-          <w:sz w:val="22"/>
-          <w:szCs w:val="22"/>
-        </w:rPr>
-        <w:t xml:space="preserve">. But </w:t>
-      </w:r>
-      <w:proofErr w:type="spellStart"/>
-      <w:r>
-        <w:rPr>
-          <w:color w:val="000000"/>
-          <w:sz w:val="22"/>
-          <w:szCs w:val="22"/>
-        </w:rPr>
-        <w:t>ResNet</w:t>
-      </w:r>
-      <w:proofErr w:type="spellEnd"/>
-      <w:r>
-        <w:rPr>
-          <w:color w:val="000000"/>
-          <w:sz w:val="22"/>
-          <w:szCs w:val="22"/>
-        </w:rPr>
-        <w:t xml:space="preserve"> only still fail to distinguish signal with low SNR condition. They only work well on </w:t>
+        <w:t>, people use ResNet as a state of the art of computer vision to classify radio communication signals</w:t>
+      </w:r>
+      <w:r>
+        <w:rPr>
+          <w:color w:val="000000"/>
+          <w:sz w:val="22"/>
+          <w:szCs w:val="22"/>
+        </w:rPr>
+        <w:t xml:space="preserve">. But ResNet only still fail to distinguish signal with low SNR condition. They only work well on </w:t>
       </w:r>
       <w:r>
         <w:rPr>
@@ -840,23 +781,7 @@
           <w:sz w:val="22"/>
           <w:szCs w:val="22"/>
         </w:rPr>
-        <w:t>deep learning method (</w:t>
-      </w:r>
-      <w:proofErr w:type="spellStart"/>
-      <w:r>
-        <w:rPr>
-          <w:sz w:val="22"/>
-          <w:szCs w:val="22"/>
-        </w:rPr>
-        <w:t>ResNet</w:t>
-      </w:r>
-      <w:proofErr w:type="spellEnd"/>
-      <w:r>
-        <w:rPr>
-          <w:sz w:val="22"/>
-          <w:szCs w:val="22"/>
-        </w:rPr>
-        <w:t>) to classify radio signal</w:t>
+        <w:t>deep learning method (ResNet) to classify radio signal</w:t>
       </w:r>
       <w:r>
         <w:rPr>
@@ -1468,7 +1393,6 @@
         </w:rPr>
         <w:t xml:space="preserve">dataset from </w:t>
       </w:r>
-      <w:proofErr w:type="spellStart"/>
       <w:r>
         <w:rPr>
           <w:color w:val="000000"/>
@@ -1477,7 +1401,6 @@
         </w:rPr>
         <w:t>DeepSig</w:t>
       </w:r>
-      <w:proofErr w:type="spellEnd"/>
       <w:r>
         <w:rPr>
           <w:color w:val="000000"/>
@@ -2119,25 +2042,7 @@
           <w:sz w:val="22"/>
           <w:szCs w:val="22"/>
         </w:rPr>
-        <w:t xml:space="preserve">We use the </w:t>
-      </w:r>
-      <w:proofErr w:type="spellStart"/>
-      <w:r>
-        <w:rPr>
-          <w:color w:val="000000"/>
-          <w:sz w:val="22"/>
-          <w:szCs w:val="22"/>
-        </w:rPr>
-        <w:t>DeepSig</w:t>
-      </w:r>
-      <w:proofErr w:type="spellEnd"/>
-      <w:r>
-        <w:rPr>
-          <w:color w:val="000000"/>
-          <w:sz w:val="22"/>
-          <w:szCs w:val="22"/>
-        </w:rPr>
-        <w:t xml:space="preserve"> Radio Signal Dataset, this dataset is pretty large (18GB)</w:t>
+        <w:t>We use the DeepSig Radio Signal Dataset, this dataset is pretty large (18GB)</w:t>
       </w:r>
       <w:r>
         <w:rPr>
@@ -2154,111 +2059,7 @@
           <w:szCs w:val="22"/>
         </w:rPr>
         <w:lastRenderedPageBreak/>
-        <w:t xml:space="preserve">signal modulation such as </w:t>
-      </w:r>
-      <w:r>
-        <w:rPr>
-          <w:color w:val="000000"/>
-          <w:sz w:val="22"/>
-          <w:szCs w:val="22"/>
-        </w:rPr>
-        <w:t>32PSK</w:t>
-      </w:r>
-      <w:r>
-        <w:rPr>
-          <w:color w:val="000000"/>
-          <w:sz w:val="22"/>
-          <w:szCs w:val="22"/>
-        </w:rPr>
-        <w:t>,</w:t>
-      </w:r>
-      <w:r>
-        <w:rPr>
-          <w:color w:val="000000"/>
-          <w:sz w:val="22"/>
-          <w:szCs w:val="22"/>
-        </w:rPr>
-        <w:t>16APSK, 32QAM,FM,GMSK, 32APSK,</w:t>
-      </w:r>
-      <w:r>
-        <w:rPr>
-          <w:color w:val="000000"/>
-          <w:sz w:val="22"/>
-          <w:szCs w:val="22"/>
-        </w:rPr>
-        <w:t xml:space="preserve"> </w:t>
-      </w:r>
-      <w:r>
-        <w:rPr>
-          <w:color w:val="000000"/>
-          <w:sz w:val="22"/>
-          <w:szCs w:val="22"/>
-        </w:rPr>
-        <w:t>OQPSK, 8ASK,</w:t>
-      </w:r>
-      <w:r>
-        <w:rPr>
-          <w:color w:val="000000"/>
-          <w:sz w:val="22"/>
-          <w:szCs w:val="22"/>
-        </w:rPr>
-        <w:t xml:space="preserve"> </w:t>
-      </w:r>
-      <w:r>
-        <w:rPr>
-          <w:color w:val="000000"/>
-          <w:sz w:val="22"/>
-          <w:szCs w:val="22"/>
-        </w:rPr>
-        <w:t>BPSK, 8PSK,</w:t>
-      </w:r>
-      <w:r>
-        <w:rPr>
-          <w:color w:val="000000"/>
-          <w:sz w:val="22"/>
-          <w:szCs w:val="22"/>
-        </w:rPr>
-        <w:t xml:space="preserve"> </w:t>
-      </w:r>
-      <w:r>
-        <w:rPr>
-          <w:color w:val="000000"/>
-          <w:sz w:val="22"/>
-          <w:szCs w:val="22"/>
-        </w:rPr>
-        <w:t>AM-SSB-SC, 4ASK, 16PSK, 64APSK, 128QAM,128APSK,</w:t>
-      </w:r>
-      <w:r>
-        <w:rPr>
-          <w:color w:val="000000"/>
-          <w:sz w:val="22"/>
-          <w:szCs w:val="22"/>
-        </w:rPr>
-        <w:t xml:space="preserve"> </w:t>
-      </w:r>
-      <w:r>
-        <w:rPr>
-          <w:color w:val="000000"/>
-          <w:sz w:val="22"/>
-          <w:szCs w:val="22"/>
-        </w:rPr>
-        <w:t>AM-DSB-SC, AM-SSB-WC, 64QAM,</w:t>
-      </w:r>
-      <w:r>
-        <w:rPr>
-          <w:color w:val="000000"/>
-          <w:sz w:val="22"/>
-          <w:szCs w:val="22"/>
-        </w:rPr>
-        <w:t xml:space="preserve"> </w:t>
-      </w:r>
-      <w:r>
-        <w:rPr>
-          <w:color w:val="000000"/>
-          <w:sz w:val="22"/>
-          <w:szCs w:val="22"/>
-        </w:rPr>
-        <w:t xml:space="preserve">QPSK, 256QAM, AM-DSB-WC, OOK, </w:t>
+        <w:t xml:space="preserve">signal modulation such as 32PSK,16APSK, 32QAM,FM,GMSK, 32APSK, OQPSK, 8ASK, BPSK, 8PSK, AM-SSB-SC, 4ASK, 16PSK, 64APSK, 128QAM,128APSK, AM-DSB-SC, AM-SSB-WC, 64QAM, QPSK, 256QAM, AM-DSB-WC, OOK, </w:t>
       </w:r>
       <w:r>
         <w:rPr>
@@ -2721,23 +2522,7 @@
           <w:sz w:val="22"/>
           <w:szCs w:val="22"/>
         </w:rPr>
-        <w:t xml:space="preserve">Previous research using </w:t>
-      </w:r>
-      <w:proofErr w:type="spellStart"/>
-      <w:r>
-        <w:rPr>
-          <w:sz w:val="22"/>
-          <w:szCs w:val="22"/>
-        </w:rPr>
-        <w:t>ResNet</w:t>
-      </w:r>
-      <w:proofErr w:type="spellEnd"/>
-      <w:r>
-        <w:rPr>
-          <w:sz w:val="22"/>
-          <w:szCs w:val="22"/>
-        </w:rPr>
-        <w:t xml:space="preserve"> already</w:t>
+        <w:t>Previous research using ResNet already</w:t>
       </w:r>
       <w:r>
         <w:rPr>
@@ -2758,23 +2543,7 @@
           <w:sz w:val="22"/>
           <w:szCs w:val="22"/>
         </w:rPr>
-        <w:t xml:space="preserve">t good accuracy in case of classifying ideal signal with less noise. But </w:t>
-      </w:r>
-      <w:proofErr w:type="spellStart"/>
-      <w:r>
-        <w:rPr>
-          <w:sz w:val="22"/>
-          <w:szCs w:val="22"/>
-        </w:rPr>
-        <w:t>ResNet</w:t>
-      </w:r>
-      <w:proofErr w:type="spellEnd"/>
-      <w:r>
-        <w:rPr>
-          <w:sz w:val="22"/>
-          <w:szCs w:val="22"/>
-        </w:rPr>
-        <w:t xml:space="preserve"> still has low performance in case of classifying signal with high noise. In a real application, we could not always hope that we will receive an ideal signal with low noise, we also</w:t>
+        <w:t>t good accuracy in case of classifying ideal signal with less noise. But ResNet still has low performance in case of classifying signal with high noise. In a real application, we could not always hope that we will receive an ideal signal with low noise, we also</w:t>
       </w:r>
       <w:r>
         <w:rPr>
@@ -3151,47 +2920,7 @@
           <w:szCs w:val="22"/>
           <w:highlight w:val="white"/>
         </w:rPr>
-        <w:t xml:space="preserve">A. J. Uppal, M. Hegarty, W. </w:t>
-      </w:r>
-      <w:proofErr w:type="spellStart"/>
-      <w:r>
-        <w:rPr>
-          <w:rFonts w:eastAsia="Arial"/>
-          <w:sz w:val="22"/>
-          <w:szCs w:val="22"/>
-          <w:highlight w:val="white"/>
-        </w:rPr>
-        <w:t>Haftel</w:t>
-      </w:r>
-      <w:proofErr w:type="spellEnd"/>
-      <w:r>
-        <w:rPr>
-          <w:rFonts w:eastAsia="Arial"/>
-          <w:sz w:val="22"/>
-          <w:szCs w:val="22"/>
-          <w:highlight w:val="white"/>
-        </w:rPr>
-        <w:t xml:space="preserve">, P. A. </w:t>
-      </w:r>
-      <w:proofErr w:type="spellStart"/>
-      <w:r>
-        <w:rPr>
-          <w:rFonts w:eastAsia="Arial"/>
-          <w:sz w:val="22"/>
-          <w:szCs w:val="22"/>
-          <w:highlight w:val="white"/>
-        </w:rPr>
-        <w:t>Sallee</w:t>
-      </w:r>
-      <w:proofErr w:type="spellEnd"/>
-      <w:r>
-        <w:rPr>
-          <w:rFonts w:eastAsia="Arial"/>
-          <w:sz w:val="22"/>
-          <w:szCs w:val="22"/>
-          <w:highlight w:val="white"/>
-        </w:rPr>
-        <w:t>, H. Brown Cribbs</w:t>
+        <w:t>A. J. Uppal, M. Hegarty, W. Haftel, P. A. Sallee, H. Brown Cribbs</w:t>
       </w:r>
       <w:r>
         <w:rPr>
@@ -3294,55 +3023,7 @@
           <w:sz w:val="22"/>
           <w:szCs w:val="22"/>
         </w:rPr>
-        <w:t xml:space="preserve">Huynh-The, </w:t>
-      </w:r>
-      <w:proofErr w:type="spellStart"/>
-      <w:r>
-        <w:rPr>
-          <w:sz w:val="22"/>
-          <w:szCs w:val="22"/>
-        </w:rPr>
-        <w:t>Thien</w:t>
-      </w:r>
-      <w:proofErr w:type="spellEnd"/>
-      <w:r>
-        <w:rPr>
-          <w:sz w:val="22"/>
-          <w:szCs w:val="22"/>
-        </w:rPr>
-        <w:t xml:space="preserve"> &amp; Hua, Cam-Hao &amp; Pham, Quoc-Viet &amp; Kim, Dong-</w:t>
-      </w:r>
-      <w:proofErr w:type="spellStart"/>
-      <w:r>
-        <w:rPr>
-          <w:sz w:val="22"/>
-          <w:szCs w:val="22"/>
-        </w:rPr>
-        <w:t>Seong</w:t>
-      </w:r>
-      <w:proofErr w:type="spellEnd"/>
-      <w:r>
-        <w:rPr>
-          <w:sz w:val="22"/>
-          <w:szCs w:val="22"/>
-        </w:rPr>
-        <w:t xml:space="preserve">. (2020). </w:t>
-      </w:r>
-      <w:proofErr w:type="spellStart"/>
-      <w:r>
-        <w:rPr>
-          <w:sz w:val="22"/>
-          <w:szCs w:val="22"/>
-        </w:rPr>
-        <w:t>MCNet</w:t>
-      </w:r>
-      <w:proofErr w:type="spellEnd"/>
-      <w:r>
-        <w:rPr>
-          <w:sz w:val="22"/>
-          <w:szCs w:val="22"/>
-        </w:rPr>
-        <w:t>: An Efficient CNN Architecture for Robust Automatic Modulation Classification. IEEE Communications Letters. 24. 811-815. 10.1109/LCOMM.2020.2968030.</w:t>
+        <w:t>Huynh-The, Thien &amp; Hua, Cam-Hao &amp; Pham, Quoc-Viet &amp; Kim, Dong-Seong. (2020). MCNet: An Efficient CNN Architecture for Robust Automatic Modulation Classification. IEEE Communications Letters. 24. 811-815. 10.1109/LCOMM.2020.2968030.</w:t>
       </w:r>
     </w:p>
     <w:p>
@@ -4463,7 +4144,6 @@
   <w:style w:type="character" w:default="1" w:styleId="DefaultParagraphFont">
     <w:name w:val="Default Paragraph Font"/>
     <w:uiPriority w:val="1"/>
-    <w:semiHidden/>
     <w:unhideWhenUsed/>
   </w:style>
   <w:style w:type="table" w:default="1" w:styleId="TableNormal">

</xml_diff>